<commit_message>
Support 90 degrees Office rotation
RISDEV-3018

* Extract image ops to image util
* Adjust image e2e test
* Add rotation enum

https://learn.microsoft.com/en-us/dotnet/api/documentformat.openxml.drawing.bodyproperties.rotation?view=openxml-3.0.1
</commit_message>
<xml_diff>
--- a/frontend/test/e2e/caselaw/testfiles/sample-image-formats.docx
+++ b/frontend/test/e2e/caselaw/testfiles/sample-image-formats.docx
@@ -1,72 +1,93 @@
 
 <file path=word/document.xml><?xml version="1.0" encoding="utf-8"?>
-<w:document xmlns:r="http://schemas.openxmlformats.org/officeDocument/2006/relationships" xmlns:wp="http://schemas.openxmlformats.org/drawingml/2006/wordprocessingDrawing" xmlns:w="http://schemas.openxmlformats.org/wordprocessingml/2006/main" xmlns:w10="urn:schemas-microsoft-com:office:word" xmlns:w14="http://schemas.microsoft.com/office/word/2010/wordml" xmlns:wps="http://schemas.microsoft.com/office/word/2010/wordprocessingShape" xmlns:wpg="http://schemas.microsoft.com/office/word/2010/wordprocessingGroup" xmlns:mc="http://schemas.openxmlformats.org/markup-compatibility/2006" xmlns:v="urn:schemas-microsoft-com:vml" xmlns:o="urn:schemas-microsoft-com:office:office" xmlns:m="http://schemas.openxmlformats.org/officeDocument/2006/math" mc:Ignorable="w14">
+<w:document xmlns:wp14="http://schemas.microsoft.com/office/word/2010/wordprocessingDrawing" xmlns:r="http://schemas.openxmlformats.org/officeDocument/2006/relationships" xmlns:wp="http://schemas.openxmlformats.org/drawingml/2006/wordprocessingDrawing" xmlns:w="http://schemas.openxmlformats.org/wordprocessingml/2006/main" xmlns:w10="urn:schemas-microsoft-com:office:word" xmlns:w14="http://schemas.microsoft.com/office/word/2010/wordml" xmlns:wps="http://schemas.microsoft.com/office/word/2010/wordprocessingShape" xmlns:wpg="http://schemas.microsoft.com/office/word/2010/wordprocessingGroup" xmlns:mc="http://schemas.openxmlformats.org/markup-compatibility/2006" xmlns:v="urn:schemas-microsoft-com:vml" xmlns:o="urn:schemas-microsoft-com:office:office" xmlns:m="http://schemas.openxmlformats.org/officeDocument/2006/math" xmlns:a="http://schemas.openxmlformats.org/drawingml/2006/main" xmlns:pic="http://schemas.openxmlformats.org/drawingml/2006/picture" xmlns:a14="http://schemas.microsoft.com/office/drawing/2010/main" mc:Ignorable="w14 wp14">
   <w:body>
-    <w:p>
+    <w:p xmlns:wp14="http://schemas.microsoft.com/office/word/2010/wordml" wp14:textId="77777777">
       <w:pPr>
         <w:pStyle w:val="Normal.0"/>
       </w:pPr>
       <w:r>
         <w:rPr>
-          <w:rtl w:val="0"/>
           <w:lang w:val="en-US"/>
         </w:rPr>
         <w:t xml:space="preserve"> </w:t>
       </w:r>
     </w:p>
-    <w:p>
+    <w:p xmlns:wp14="http://schemas.microsoft.com/office/word/2010/wordml" wp14:textId="0764C2AC">
       <w:pPr>
         <w:pStyle w:val="Normal.0"/>
       </w:pPr>
       <w:r>
         <w:rPr>
-          <w:rtl w:val="0"/>
           <w:lang w:val="de-DE"/>
         </w:rPr>
-        <w:t>jpg</w:t>
+        <w:t>jpg:</w:t>
+      </w:r>
+      <w:r>
+        <w:rPr/>
+        <w:t xml:space="preserve">Word </w:t>
+      </w:r>
+      <w:r>
+        <w:rPr/>
+        <w:t>rotated</w:t>
+      </w:r>
+      <w:r>
+        <w:rPr/>
+        <w:t xml:space="preserve"> 90 </w:t>
+      </w:r>
+      <w:r>
+        <w:rPr/>
+        <w:t>degrees</w:t>
+      </w:r>
+      <w:r>
+        <w:rPr/>
+        <w:t xml:space="preserve"> </w:t>
+      </w:r>
+      <w:r>
+        <w:rPr/>
+        <w:t xml:space="preserve"> </w:t>
       </w:r>
     </w:p>
-    <w:p>
+    <w:p xmlns:wp14="http://schemas.microsoft.com/office/word/2010/wordml" wp14:textId="188F83ED">
       <w:pPr>
         <w:pStyle w:val="Normal.0"/>
       </w:pPr>
       <w:r>
-        <w:drawing xmlns:a="http://schemas.openxmlformats.org/drawingml/2006/main">
-          <wp:inline distT="0" distB="0" distL="0" distR="0">
-            <wp:extent cx="4064000" cy="2705100"/>
-            <wp:effectExtent l="0" t="0" r="0" b="0"/>
-            <wp:docPr id="1073741825" name="officeArt object" descr="Ein Bild, das Himmel, draußen, Baum, Landschaft enthält.&#10;&#10;KI-generierte Inhalte können fehlerhaft sein."/>
-            <wp:cNvGraphicFramePr/>
-            <a:graphic xmlns:a="http://schemas.openxmlformats.org/drawingml/2006/main">
+        <w:drawing>
+          <wp:inline xmlns:wp14="http://schemas.microsoft.com/office/word/2010/wordprocessingDrawing" wp14:editId="617C2899" wp14:anchorId="2827E1D6">
+            <wp:extent cx="3810000" cy="2540000"/>
+            <wp:effectExtent l="0" t="635000" r="0" b="635000"/>
+            <wp:docPr id="858428499" name="" title=""/>
+            <wp:cNvGraphicFramePr>
+              <a:graphicFrameLocks noChangeAspect="1"/>
+            </wp:cNvGraphicFramePr>
+            <a:graphic>
               <a:graphicData uri="http://schemas.openxmlformats.org/drawingml/2006/picture">
-                <pic:pic xmlns:pic="http://schemas.openxmlformats.org/drawingml/2006/picture">
+                <pic:pic>
                   <pic:nvPicPr>
-                    <pic:cNvPr id="1073741825" name="Ein Bild, das Himmel, draußen, Baum, Landschaft enthält.KI-generierte Inhalte können fehlerhaft sein." descr="Ein Bild, das Himmel, draußen, Baum, Landschaft enthält.KI-generierte Inhalte können fehlerhaft sein."/>
-                    <pic:cNvPicPr>
-                      <a:picLocks noChangeAspect="1"/>
-                    </pic:cNvPicPr>
+                    <pic:cNvPr id="0" name=""/>
+                    <pic:cNvPicPr/>
                   </pic:nvPicPr>
                   <pic:blipFill>
-                    <a:blip r:embed="rId4">
-                      <a:extLst/>
+                    <a:blip r:embed="Rff972cff03f247eb">
+                      <a:extLst>
+                        <a:ext xmlns:a="http://schemas.openxmlformats.org/drawingml/2006/main" uri="{28A0092B-C50C-407E-A947-70E740481C1C}">
+                          <a14:useLocalDpi val="0"/>
+                        </a:ext>
+                      </a:extLst>
                     </a:blip>
                     <a:stretch>
                       <a:fillRect/>
                     </a:stretch>
                   </pic:blipFill>
                   <pic:spPr>
-                    <a:xfrm>
+                    <a:xfrm rot="5400000" flipH="0" flipV="0">
                       <a:off x="0" y="0"/>
-                      <a:ext cx="4064000" cy="2705100"/>
+                      <a:ext cx="3810000" cy="2540000"/>
                     </a:xfrm>
                     <a:prstGeom prst="rect">
                       <a:avLst/>
                     </a:prstGeom>
-                    <a:ln w="12700" cap="flat">
-                      <a:noFill/>
-                      <a:miter lim="400000"/>
-                    </a:ln>
-                    <a:effectLst/>
                   </pic:spPr>
                 </pic:pic>
               </a:graphicData>
@@ -82,14 +103,15 @@
       <w:pgSz w:w="11900" w:h="16840" w:orient="portrait"/>
       <w:pgMar w:top="1417" w:right="1417" w:bottom="1134" w:left="1417" w:header="708" w:footer="708"/>
       <w:bidi w:val="0"/>
+      <w:cols w:num="1"/>
     </w:sectPr>
   </w:body>
 </w:document>
 </file>
 
 <file path=word/footer1.xml><?xml version="1.0" encoding="utf-8"?>
-<w:ftr xmlns:r="http://schemas.openxmlformats.org/officeDocument/2006/relationships" xmlns:wp="http://schemas.openxmlformats.org/drawingml/2006/wordprocessingDrawing" xmlns:w="http://schemas.openxmlformats.org/wordprocessingml/2006/main" xmlns:w10="urn:schemas-microsoft-com:office:word" xmlns:w14="http://schemas.microsoft.com/office/word/2010/wordml" xmlns:wps="http://schemas.microsoft.com/office/word/2010/wordprocessingShape" xmlns:wpg="http://schemas.microsoft.com/office/word/2010/wordprocessingGroup" xmlns:mc="http://schemas.openxmlformats.org/markup-compatibility/2006" xmlns:v="urn:schemas-microsoft-com:vml" xmlns:o="urn:schemas-microsoft-com:office:office" xmlns:m="http://schemas.openxmlformats.org/officeDocument/2006/math" mc:Ignorable="w14">
-  <w:p>
+<w:ftr xmlns:wp14="http://schemas.microsoft.com/office/word/2010/wordprocessingDrawing" xmlns:r="http://schemas.openxmlformats.org/officeDocument/2006/relationships" xmlns:wp="http://schemas.openxmlformats.org/drawingml/2006/wordprocessingDrawing" xmlns:w="http://schemas.openxmlformats.org/wordprocessingml/2006/main" xmlns:w10="urn:schemas-microsoft-com:office:word" xmlns:w14="http://schemas.microsoft.com/office/word/2010/wordml" xmlns:wps="http://schemas.microsoft.com/office/word/2010/wordprocessingShape" xmlns:wpg="http://schemas.microsoft.com/office/word/2010/wordprocessingGroup" xmlns:mc="http://schemas.openxmlformats.org/markup-compatibility/2006" xmlns:v="urn:schemas-microsoft-com:vml" xmlns:o="urn:schemas-microsoft-com:office:office" xmlns:m="http://schemas.openxmlformats.org/officeDocument/2006/math" mc:Ignorable="w14 wp14">
+  <w:p xmlns:wp14="http://schemas.microsoft.com/office/word/2010/wordml" wp14:textId="77777777">
     <w:pPr>
       <w:pStyle w:val="Header &amp; Footer"/>
       <w:bidi w:val="0"/>
@@ -100,8 +122,8 @@
 </file>
 
 <file path=word/header1.xml><?xml version="1.0" encoding="utf-8"?>
-<w:hdr xmlns:r="http://schemas.openxmlformats.org/officeDocument/2006/relationships" xmlns:wp="http://schemas.openxmlformats.org/drawingml/2006/wordprocessingDrawing" xmlns:w="http://schemas.openxmlformats.org/wordprocessingml/2006/main" xmlns:w10="urn:schemas-microsoft-com:office:word" xmlns:w14="http://schemas.microsoft.com/office/word/2010/wordml" xmlns:wps="http://schemas.microsoft.com/office/word/2010/wordprocessingShape" xmlns:wpg="http://schemas.microsoft.com/office/word/2010/wordprocessingGroup" xmlns:mc="http://schemas.openxmlformats.org/markup-compatibility/2006" xmlns:v="urn:schemas-microsoft-com:vml" xmlns:o="urn:schemas-microsoft-com:office:office" xmlns:m="http://schemas.openxmlformats.org/officeDocument/2006/math" mc:Ignorable="w14">
-  <w:p>
+<w:hdr xmlns:wp14="http://schemas.microsoft.com/office/word/2010/wordprocessingDrawing" xmlns:r="http://schemas.openxmlformats.org/officeDocument/2006/relationships" xmlns:wp="http://schemas.openxmlformats.org/drawingml/2006/wordprocessingDrawing" xmlns:w="http://schemas.openxmlformats.org/wordprocessingml/2006/main" xmlns:w10="urn:schemas-microsoft-com:office:word" xmlns:w14="http://schemas.microsoft.com/office/word/2010/wordml" xmlns:wps="http://schemas.microsoft.com/office/word/2010/wordprocessingShape" xmlns:wpg="http://schemas.microsoft.com/office/word/2010/wordprocessingGroup" xmlns:mc="http://schemas.openxmlformats.org/markup-compatibility/2006" xmlns:v="urn:schemas-microsoft-com:vml" xmlns:o="urn:schemas-microsoft-com:office:office" xmlns:m="http://schemas.openxmlformats.org/officeDocument/2006/math" mc:Ignorable="w14 wp14">
+  <w:p xmlns:wp14="http://schemas.microsoft.com/office/word/2010/wordml" wp14:textId="77777777">
     <w:pPr>
       <w:pStyle w:val="Header &amp; Footer"/>
       <w:bidi w:val="0"/>
@@ -112,11 +134,11 @@
 </file>
 
 <file path=word/styles.xml><?xml version="1.0" encoding="utf-8"?>
-<w:styles xmlns:w="http://schemas.openxmlformats.org/wordprocessingml/2006/main" xmlns:mc="http://schemas.openxmlformats.org/markup-compatibility/2006" xmlns:w14="http://schemas.microsoft.com/office/word/2010/wordml" mc:Ignorable="w14">
+<w:styles xmlns:wp14="http://schemas.microsoft.com/office/word/2010/wordprocessingDrawing" xmlns:w="http://schemas.openxmlformats.org/wordprocessingml/2006/main" xmlns:mc="http://schemas.openxmlformats.org/markup-compatibility/2006" xmlns:w14="http://schemas.microsoft.com/office/word/2010/wordml" mc:Ignorable="w14 wp14">
   <w:docDefaults>
     <w:rPrDefault>
       <w:rPr>
-        <w:rFonts w:ascii="Times New Roman" w:cs="Times New Roman" w:hAnsi="Times New Roman" w:eastAsia="Arial Unicode MS"/>
+        <w:rFonts w:ascii="Times New Roman" w:hAnsi="Times New Roman" w:eastAsia="Arial Unicode MS" w:cs="Times New Roman"/>
         <w:b w:val="0"/>
         <w:bCs w:val="0"/>
         <w:i w:val="0"/>
@@ -147,7 +169,7 @@
         <w:keepNext w:val="0"/>
         <w:keepLines w:val="0"/>
         <w:pageBreakBefore w:val="0"/>
-        <w:framePr w:anchorLock="0" w:w="0" w:h="0" w:vSpace="0" w:hSpace="0" w:xAlign="left" w:y="0" w:hRule="exact" w:vAnchor="margin"/>
+        <w:framePr w:w="0" w:h="0" w:vSpace="0" w:hSpace="0" w:vAnchor="margin" w:xAlign="left" w:y="0" w:hRule="exact" w:anchorLock="0"/>
         <w:widowControl w:val="1"/>
         <w:numPr>
           <w:ilvl w:val="0"/>
@@ -171,7 +193,7 @@
       </w:pPr>
     </w:pPrDefault>
   </w:docDefaults>
-  <w:style w:type="paragraph" w:default="1" w:styleId="Normal">
+  <w:style w:type="paragraph" w:styleId="Normal" w:default="1">
     <w:name w:val="Normal"/>
     <w:next w:val="Normal"/>
     <w:pPr/>
@@ -181,7 +203,7 @@
       <w:lang w:val="en-US" w:eastAsia="en-US" w:bidi="ar-SA"/>
     </w:rPr>
   </w:style>
-  <w:style w:type="character" w:default="1" w:styleId="Default Paragraph Font">
+  <w:style w:type="character" w:styleId="Default Paragraph Font" w:default="1">
     <w:name w:val="Default Paragraph Font"/>
     <w:next w:val="Default Paragraph Font"/>
   </w:style>
@@ -191,7 +213,7 @@
       <w:u w:val="single"/>
     </w:rPr>
   </w:style>
-  <w:style w:type="table" w:default="1" w:styleId="Table Normal">
+  <w:style w:type="table" w:styleId="Table Normal" w:default="1">
     <w:name w:val="Table Normal"/>
     <w:next w:val="Table Normal"/>
     <w:pPr/>
@@ -213,7 +235,7 @@
     <w:tblStylePr w:type="seCell"/>
     <w:tblStylePr w:type="swCell"/>
   </w:style>
-  <w:style w:type="numbering" w:default="1" w:styleId="No List">
+  <w:style w:type="numbering" w:styleId="No List" w:default="1">
     <w:name w:val="No List"/>
     <w:next w:val="No List"/>
     <w:pPr/>
@@ -238,7 +260,7 @@
       <w:outlineLvl w:val="9"/>
     </w:pPr>
     <w:rPr>
-      <w:rFonts w:ascii="Helvetica Neue" w:cs="Arial Unicode MS" w:hAnsi="Helvetica Neue" w:eastAsia="Arial Unicode MS"/>
+      <w:rFonts w:ascii="Helvetica Neue" w:hAnsi="Helvetica Neue" w:eastAsia="Arial Unicode MS" w:cs="Arial Unicode MS"/>
       <w:b w:val="0"/>
       <w:bCs w:val="0"/>
       <w:i w:val="0"/>
@@ -268,7 +290,7 @@
     </w:rPr>
   </w:style>
   <w:style w:type="paragraph" w:styleId="Normal.0">
-    <w:name w:val="Normal"/>
+    <w:name w:val="Normal0"/>
     <w:next w:val="Normal.0"/>
     <w:pPr>
       <w:keepNext w:val="0"/>
@@ -284,7 +306,7 @@
       <w:outlineLvl w:val="9"/>
     </w:pPr>
     <w:rPr>
-      <w:rFonts w:ascii="Aptos" w:cs="Aptos" w:hAnsi="Aptos" w:eastAsia="Aptos"/>
+      <w:rFonts w:ascii="Aptos" w:hAnsi="Aptos" w:eastAsia="Aptos" w:cs="Aptos"/>
       <w:b w:val="0"/>
       <w:bCs w:val="0"/>
       <w:i w:val="0"/>

</xml_diff>

<commit_message>
Support 90 degrees Office rotation (#2934)
RISDEV-3018

* Extract image ops to image util
* Adjust image e2e test
* Add rotation enum

https://learn.microsoft.com/en-us/dotnet/api/documentformat.openxml.drawing.bodyproperties.rotation?view=openxml-3.0.1
</commit_message>
<xml_diff>
--- a/frontend/test/e2e/caselaw/testfiles/sample-image-formats.docx
+++ b/frontend/test/e2e/caselaw/testfiles/sample-image-formats.docx
@@ -1,72 +1,93 @@
 
 <file path=word/document.xml><?xml version="1.0" encoding="utf-8"?>
-<w:document xmlns:r="http://schemas.openxmlformats.org/officeDocument/2006/relationships" xmlns:wp="http://schemas.openxmlformats.org/drawingml/2006/wordprocessingDrawing" xmlns:w="http://schemas.openxmlformats.org/wordprocessingml/2006/main" xmlns:w10="urn:schemas-microsoft-com:office:word" xmlns:w14="http://schemas.microsoft.com/office/word/2010/wordml" xmlns:wps="http://schemas.microsoft.com/office/word/2010/wordprocessingShape" xmlns:wpg="http://schemas.microsoft.com/office/word/2010/wordprocessingGroup" xmlns:mc="http://schemas.openxmlformats.org/markup-compatibility/2006" xmlns:v="urn:schemas-microsoft-com:vml" xmlns:o="urn:schemas-microsoft-com:office:office" xmlns:m="http://schemas.openxmlformats.org/officeDocument/2006/math" mc:Ignorable="w14">
+<w:document xmlns:wp14="http://schemas.microsoft.com/office/word/2010/wordprocessingDrawing" xmlns:r="http://schemas.openxmlformats.org/officeDocument/2006/relationships" xmlns:wp="http://schemas.openxmlformats.org/drawingml/2006/wordprocessingDrawing" xmlns:w="http://schemas.openxmlformats.org/wordprocessingml/2006/main" xmlns:w10="urn:schemas-microsoft-com:office:word" xmlns:w14="http://schemas.microsoft.com/office/word/2010/wordml" xmlns:wps="http://schemas.microsoft.com/office/word/2010/wordprocessingShape" xmlns:wpg="http://schemas.microsoft.com/office/word/2010/wordprocessingGroup" xmlns:mc="http://schemas.openxmlformats.org/markup-compatibility/2006" xmlns:v="urn:schemas-microsoft-com:vml" xmlns:o="urn:schemas-microsoft-com:office:office" xmlns:m="http://schemas.openxmlformats.org/officeDocument/2006/math" xmlns:a="http://schemas.openxmlformats.org/drawingml/2006/main" xmlns:pic="http://schemas.openxmlformats.org/drawingml/2006/picture" xmlns:a14="http://schemas.microsoft.com/office/drawing/2010/main" mc:Ignorable="w14 wp14">
   <w:body>
-    <w:p>
+    <w:p xmlns:wp14="http://schemas.microsoft.com/office/word/2010/wordml" wp14:textId="77777777">
       <w:pPr>
         <w:pStyle w:val="Normal.0"/>
       </w:pPr>
       <w:r>
         <w:rPr>
-          <w:rtl w:val="0"/>
           <w:lang w:val="en-US"/>
         </w:rPr>
         <w:t xml:space="preserve"> </w:t>
       </w:r>
     </w:p>
-    <w:p>
+    <w:p xmlns:wp14="http://schemas.microsoft.com/office/word/2010/wordml" wp14:textId="0764C2AC">
       <w:pPr>
         <w:pStyle w:val="Normal.0"/>
       </w:pPr>
       <w:r>
         <w:rPr>
-          <w:rtl w:val="0"/>
           <w:lang w:val="de-DE"/>
         </w:rPr>
-        <w:t>jpg</w:t>
+        <w:t>jpg:</w:t>
+      </w:r>
+      <w:r>
+        <w:rPr/>
+        <w:t xml:space="preserve">Word </w:t>
+      </w:r>
+      <w:r>
+        <w:rPr/>
+        <w:t>rotated</w:t>
+      </w:r>
+      <w:r>
+        <w:rPr/>
+        <w:t xml:space="preserve"> 90 </w:t>
+      </w:r>
+      <w:r>
+        <w:rPr/>
+        <w:t>degrees</w:t>
+      </w:r>
+      <w:r>
+        <w:rPr/>
+        <w:t xml:space="preserve"> </w:t>
+      </w:r>
+      <w:r>
+        <w:rPr/>
+        <w:t xml:space="preserve"> </w:t>
       </w:r>
     </w:p>
-    <w:p>
+    <w:p xmlns:wp14="http://schemas.microsoft.com/office/word/2010/wordml" wp14:textId="188F83ED">
       <w:pPr>
         <w:pStyle w:val="Normal.0"/>
       </w:pPr>
       <w:r>
-        <w:drawing xmlns:a="http://schemas.openxmlformats.org/drawingml/2006/main">
-          <wp:inline distT="0" distB="0" distL="0" distR="0">
-            <wp:extent cx="4064000" cy="2705100"/>
-            <wp:effectExtent l="0" t="0" r="0" b="0"/>
-            <wp:docPr id="1073741825" name="officeArt object" descr="Ein Bild, das Himmel, draußen, Baum, Landschaft enthält.&#10;&#10;KI-generierte Inhalte können fehlerhaft sein."/>
-            <wp:cNvGraphicFramePr/>
-            <a:graphic xmlns:a="http://schemas.openxmlformats.org/drawingml/2006/main">
+        <w:drawing>
+          <wp:inline xmlns:wp14="http://schemas.microsoft.com/office/word/2010/wordprocessingDrawing" wp14:editId="617C2899" wp14:anchorId="2827E1D6">
+            <wp:extent cx="3810000" cy="2540000"/>
+            <wp:effectExtent l="0" t="635000" r="0" b="635000"/>
+            <wp:docPr id="858428499" name="" title=""/>
+            <wp:cNvGraphicFramePr>
+              <a:graphicFrameLocks noChangeAspect="1"/>
+            </wp:cNvGraphicFramePr>
+            <a:graphic>
               <a:graphicData uri="http://schemas.openxmlformats.org/drawingml/2006/picture">
-                <pic:pic xmlns:pic="http://schemas.openxmlformats.org/drawingml/2006/picture">
+                <pic:pic>
                   <pic:nvPicPr>
-                    <pic:cNvPr id="1073741825" name="Ein Bild, das Himmel, draußen, Baum, Landschaft enthält.KI-generierte Inhalte können fehlerhaft sein." descr="Ein Bild, das Himmel, draußen, Baum, Landschaft enthält.KI-generierte Inhalte können fehlerhaft sein."/>
-                    <pic:cNvPicPr>
-                      <a:picLocks noChangeAspect="1"/>
-                    </pic:cNvPicPr>
+                    <pic:cNvPr id="0" name=""/>
+                    <pic:cNvPicPr/>
                   </pic:nvPicPr>
                   <pic:blipFill>
-                    <a:blip r:embed="rId4">
-                      <a:extLst/>
+                    <a:blip r:embed="Rff972cff03f247eb">
+                      <a:extLst>
+                        <a:ext xmlns:a="http://schemas.openxmlformats.org/drawingml/2006/main" uri="{28A0092B-C50C-407E-A947-70E740481C1C}">
+                          <a14:useLocalDpi val="0"/>
+                        </a:ext>
+                      </a:extLst>
                     </a:blip>
                     <a:stretch>
                       <a:fillRect/>
                     </a:stretch>
                   </pic:blipFill>
                   <pic:spPr>
-                    <a:xfrm>
+                    <a:xfrm rot="5400000" flipH="0" flipV="0">
                       <a:off x="0" y="0"/>
-                      <a:ext cx="4064000" cy="2705100"/>
+                      <a:ext cx="3810000" cy="2540000"/>
                     </a:xfrm>
                     <a:prstGeom prst="rect">
                       <a:avLst/>
                     </a:prstGeom>
-                    <a:ln w="12700" cap="flat">
-                      <a:noFill/>
-                      <a:miter lim="400000"/>
-                    </a:ln>
-                    <a:effectLst/>
                   </pic:spPr>
                 </pic:pic>
               </a:graphicData>
@@ -82,14 +103,15 @@
       <w:pgSz w:w="11900" w:h="16840" w:orient="portrait"/>
       <w:pgMar w:top="1417" w:right="1417" w:bottom="1134" w:left="1417" w:header="708" w:footer="708"/>
       <w:bidi w:val="0"/>
+      <w:cols w:num="1"/>
     </w:sectPr>
   </w:body>
 </w:document>
 </file>
 
 <file path=word/footer1.xml><?xml version="1.0" encoding="utf-8"?>
-<w:ftr xmlns:r="http://schemas.openxmlformats.org/officeDocument/2006/relationships" xmlns:wp="http://schemas.openxmlformats.org/drawingml/2006/wordprocessingDrawing" xmlns:w="http://schemas.openxmlformats.org/wordprocessingml/2006/main" xmlns:w10="urn:schemas-microsoft-com:office:word" xmlns:w14="http://schemas.microsoft.com/office/word/2010/wordml" xmlns:wps="http://schemas.microsoft.com/office/word/2010/wordprocessingShape" xmlns:wpg="http://schemas.microsoft.com/office/word/2010/wordprocessingGroup" xmlns:mc="http://schemas.openxmlformats.org/markup-compatibility/2006" xmlns:v="urn:schemas-microsoft-com:vml" xmlns:o="urn:schemas-microsoft-com:office:office" xmlns:m="http://schemas.openxmlformats.org/officeDocument/2006/math" mc:Ignorable="w14">
-  <w:p>
+<w:ftr xmlns:wp14="http://schemas.microsoft.com/office/word/2010/wordprocessingDrawing" xmlns:r="http://schemas.openxmlformats.org/officeDocument/2006/relationships" xmlns:wp="http://schemas.openxmlformats.org/drawingml/2006/wordprocessingDrawing" xmlns:w="http://schemas.openxmlformats.org/wordprocessingml/2006/main" xmlns:w10="urn:schemas-microsoft-com:office:word" xmlns:w14="http://schemas.microsoft.com/office/word/2010/wordml" xmlns:wps="http://schemas.microsoft.com/office/word/2010/wordprocessingShape" xmlns:wpg="http://schemas.microsoft.com/office/word/2010/wordprocessingGroup" xmlns:mc="http://schemas.openxmlformats.org/markup-compatibility/2006" xmlns:v="urn:schemas-microsoft-com:vml" xmlns:o="urn:schemas-microsoft-com:office:office" xmlns:m="http://schemas.openxmlformats.org/officeDocument/2006/math" mc:Ignorable="w14 wp14">
+  <w:p xmlns:wp14="http://schemas.microsoft.com/office/word/2010/wordml" wp14:textId="77777777">
     <w:pPr>
       <w:pStyle w:val="Header &amp; Footer"/>
       <w:bidi w:val="0"/>
@@ -100,8 +122,8 @@
 </file>
 
 <file path=word/header1.xml><?xml version="1.0" encoding="utf-8"?>
-<w:hdr xmlns:r="http://schemas.openxmlformats.org/officeDocument/2006/relationships" xmlns:wp="http://schemas.openxmlformats.org/drawingml/2006/wordprocessingDrawing" xmlns:w="http://schemas.openxmlformats.org/wordprocessingml/2006/main" xmlns:w10="urn:schemas-microsoft-com:office:word" xmlns:w14="http://schemas.microsoft.com/office/word/2010/wordml" xmlns:wps="http://schemas.microsoft.com/office/word/2010/wordprocessingShape" xmlns:wpg="http://schemas.microsoft.com/office/word/2010/wordprocessingGroup" xmlns:mc="http://schemas.openxmlformats.org/markup-compatibility/2006" xmlns:v="urn:schemas-microsoft-com:vml" xmlns:o="urn:schemas-microsoft-com:office:office" xmlns:m="http://schemas.openxmlformats.org/officeDocument/2006/math" mc:Ignorable="w14">
-  <w:p>
+<w:hdr xmlns:wp14="http://schemas.microsoft.com/office/word/2010/wordprocessingDrawing" xmlns:r="http://schemas.openxmlformats.org/officeDocument/2006/relationships" xmlns:wp="http://schemas.openxmlformats.org/drawingml/2006/wordprocessingDrawing" xmlns:w="http://schemas.openxmlformats.org/wordprocessingml/2006/main" xmlns:w10="urn:schemas-microsoft-com:office:word" xmlns:w14="http://schemas.microsoft.com/office/word/2010/wordml" xmlns:wps="http://schemas.microsoft.com/office/word/2010/wordprocessingShape" xmlns:wpg="http://schemas.microsoft.com/office/word/2010/wordprocessingGroup" xmlns:mc="http://schemas.openxmlformats.org/markup-compatibility/2006" xmlns:v="urn:schemas-microsoft-com:vml" xmlns:o="urn:schemas-microsoft-com:office:office" xmlns:m="http://schemas.openxmlformats.org/officeDocument/2006/math" mc:Ignorable="w14 wp14">
+  <w:p xmlns:wp14="http://schemas.microsoft.com/office/word/2010/wordml" wp14:textId="77777777">
     <w:pPr>
       <w:pStyle w:val="Header &amp; Footer"/>
       <w:bidi w:val="0"/>
@@ -112,11 +134,11 @@
 </file>
 
 <file path=word/styles.xml><?xml version="1.0" encoding="utf-8"?>
-<w:styles xmlns:w="http://schemas.openxmlformats.org/wordprocessingml/2006/main" xmlns:mc="http://schemas.openxmlformats.org/markup-compatibility/2006" xmlns:w14="http://schemas.microsoft.com/office/word/2010/wordml" mc:Ignorable="w14">
+<w:styles xmlns:wp14="http://schemas.microsoft.com/office/word/2010/wordprocessingDrawing" xmlns:w="http://schemas.openxmlformats.org/wordprocessingml/2006/main" xmlns:mc="http://schemas.openxmlformats.org/markup-compatibility/2006" xmlns:w14="http://schemas.microsoft.com/office/word/2010/wordml" mc:Ignorable="w14 wp14">
   <w:docDefaults>
     <w:rPrDefault>
       <w:rPr>
-        <w:rFonts w:ascii="Times New Roman" w:cs="Times New Roman" w:hAnsi="Times New Roman" w:eastAsia="Arial Unicode MS"/>
+        <w:rFonts w:ascii="Times New Roman" w:hAnsi="Times New Roman" w:eastAsia="Arial Unicode MS" w:cs="Times New Roman"/>
         <w:b w:val="0"/>
         <w:bCs w:val="0"/>
         <w:i w:val="0"/>
@@ -147,7 +169,7 @@
         <w:keepNext w:val="0"/>
         <w:keepLines w:val="0"/>
         <w:pageBreakBefore w:val="0"/>
-        <w:framePr w:anchorLock="0" w:w="0" w:h="0" w:vSpace="0" w:hSpace="0" w:xAlign="left" w:y="0" w:hRule="exact" w:vAnchor="margin"/>
+        <w:framePr w:w="0" w:h="0" w:vSpace="0" w:hSpace="0" w:vAnchor="margin" w:xAlign="left" w:y="0" w:hRule="exact" w:anchorLock="0"/>
         <w:widowControl w:val="1"/>
         <w:numPr>
           <w:ilvl w:val="0"/>
@@ -171,7 +193,7 @@
       </w:pPr>
     </w:pPrDefault>
   </w:docDefaults>
-  <w:style w:type="paragraph" w:default="1" w:styleId="Normal">
+  <w:style w:type="paragraph" w:styleId="Normal" w:default="1">
     <w:name w:val="Normal"/>
     <w:next w:val="Normal"/>
     <w:pPr/>
@@ -181,7 +203,7 @@
       <w:lang w:val="en-US" w:eastAsia="en-US" w:bidi="ar-SA"/>
     </w:rPr>
   </w:style>
-  <w:style w:type="character" w:default="1" w:styleId="Default Paragraph Font">
+  <w:style w:type="character" w:styleId="Default Paragraph Font" w:default="1">
     <w:name w:val="Default Paragraph Font"/>
     <w:next w:val="Default Paragraph Font"/>
   </w:style>
@@ -191,7 +213,7 @@
       <w:u w:val="single"/>
     </w:rPr>
   </w:style>
-  <w:style w:type="table" w:default="1" w:styleId="Table Normal">
+  <w:style w:type="table" w:styleId="Table Normal" w:default="1">
     <w:name w:val="Table Normal"/>
     <w:next w:val="Table Normal"/>
     <w:pPr/>
@@ -213,7 +235,7 @@
     <w:tblStylePr w:type="seCell"/>
     <w:tblStylePr w:type="swCell"/>
   </w:style>
-  <w:style w:type="numbering" w:default="1" w:styleId="No List">
+  <w:style w:type="numbering" w:styleId="No List" w:default="1">
     <w:name w:val="No List"/>
     <w:next w:val="No List"/>
     <w:pPr/>
@@ -238,7 +260,7 @@
       <w:outlineLvl w:val="9"/>
     </w:pPr>
     <w:rPr>
-      <w:rFonts w:ascii="Helvetica Neue" w:cs="Arial Unicode MS" w:hAnsi="Helvetica Neue" w:eastAsia="Arial Unicode MS"/>
+      <w:rFonts w:ascii="Helvetica Neue" w:hAnsi="Helvetica Neue" w:eastAsia="Arial Unicode MS" w:cs="Arial Unicode MS"/>
       <w:b w:val="0"/>
       <w:bCs w:val="0"/>
       <w:i w:val="0"/>
@@ -268,7 +290,7 @@
     </w:rPr>
   </w:style>
   <w:style w:type="paragraph" w:styleId="Normal.0">
-    <w:name w:val="Normal"/>
+    <w:name w:val="Normal0"/>
     <w:next w:val="Normal.0"/>
     <w:pPr>
       <w:keepNext w:val="0"/>
@@ -284,7 +306,7 @@
       <w:outlineLvl w:val="9"/>
     </w:pPr>
     <w:rPr>
-      <w:rFonts w:ascii="Aptos" w:cs="Aptos" w:hAnsi="Aptos" w:eastAsia="Aptos"/>
+      <w:rFonts w:ascii="Aptos" w:hAnsi="Aptos" w:eastAsia="Aptos" w:cs="Aptos"/>
       <w:b w:val="0"/>
       <w:bCs w:val="0"/>
       <w:i w:val="0"/>

</xml_diff>